<commit_message>
Changes to design document
</commit_message>
<xml_diff>
--- a/design/bingeflix.docx
+++ b/design/bingeflix.docx
@@ -6,9 +6,11 @@
       <w:pPr>
         <w:pStyle w:val="Titel"/>
       </w:pPr>
+      <w:proofErr w:type="spellStart"/>
       <w:r>
         <w:t>Bingeflix</w:t>
       </w:r>
+      <w:proofErr w:type="spellEnd"/>
     </w:p>
     <w:p>
       <w:pPr>
@@ -61,6 +63,9 @@
       <w:r>
         <w:t>Dato for første udgivelse</w:t>
       </w:r>
+      <w:r>
+        <w:t xml:space="preserve"> x</w:t>
+      </w:r>
     </w:p>
     <w:p>
       <w:pPr>
@@ -73,6 +78,9 @@
       <w:r>
         <w:t>Dato for seneste udgivelse</w:t>
       </w:r>
+      <w:r>
+        <w:t xml:space="preserve"> x</w:t>
+      </w:r>
     </w:p>
     <w:p>
       <w:pPr>
@@ -107,20 +115,27 @@
         </w:numPr>
       </w:pPr>
       <w:r>
-        <w:t>Færdig eller on-going</w:t>
-      </w:r>
-    </w:p>
-    <w:p>
-      <w:pPr>
-        <w:pStyle w:val="Listeafsnit"/>
-        <w:numPr>
-          <w:ilvl w:val="0"/>
-          <w:numId w:val="1"/>
-        </w:numPr>
-      </w:pPr>
+        <w:t>Færdig eller on-</w:t>
+      </w:r>
+      <w:proofErr w:type="spellStart"/>
+      <w:r>
+        <w:t>going</w:t>
+      </w:r>
+      <w:proofErr w:type="spellEnd"/>
+    </w:p>
+    <w:p>
+      <w:pPr>
+        <w:pStyle w:val="Listeafsnit"/>
+        <w:numPr>
+          <w:ilvl w:val="0"/>
+          <w:numId w:val="1"/>
+        </w:numPr>
+      </w:pPr>
+      <w:proofErr w:type="spellStart"/>
       <w:r>
         <w:t>Original-sprog</w:t>
       </w:r>
+      <w:proofErr w:type="spellEnd"/>
     </w:p>
     <w:p>
       <w:pPr>
@@ -143,7 +158,12 @@
         </w:numPr>
       </w:pPr>
       <w:r>
-        <w:t>Aldersgrænse</w:t>
+        <w:t>Aldersgr</w:t>
+      </w:r>
+      <w:bookmarkStart w:id="0" w:name="_GoBack"/>
+      <w:bookmarkEnd w:id="0"/>
+      <w:r>
+        <w:t>ænse</w:t>
       </w:r>
     </w:p>
     <w:p>
@@ -203,7 +223,15 @@
         </w:numPr>
       </w:pPr>
       <w:r>
-        <w:t>IMDB / Rotten tomatoes rating</w:t>
+        <w:t xml:space="preserve">IMDB / Rotten </w:t>
+      </w:r>
+      <w:proofErr w:type="spellStart"/>
+      <w:r>
+        <w:t>tomatoes</w:t>
+      </w:r>
+      <w:proofErr w:type="spellEnd"/>
+      <w:r>
+        <w:t xml:space="preserve"> rating</w:t>
       </w:r>
     </w:p>
     <w:p>
@@ -228,7 +256,15 @@
     </w:p>
     <w:p>
       <w:r>
-        <w:t xml:space="preserve">Når brugeren opretter sin profil vælger de </w:t>
+        <w:t xml:space="preserve">Når brugeren opretter sin </w:t>
+      </w:r>
+      <w:proofErr w:type="gramStart"/>
+      <w:r>
+        <w:t>profil</w:t>
+      </w:r>
+      <w:proofErr w:type="gramEnd"/>
+      <w:r>
+        <w:t xml:space="preserve"> vælger de </w:t>
       </w:r>
       <w:r>
         <w:t>en række præferencer:</w:t>
@@ -255,8 +291,13 @@
         </w:numPr>
       </w:pPr>
       <w:r>
-        <w:t>Om de foretrækker et bestemt original-sprog</w:t>
-      </w:r>
+        <w:t xml:space="preserve">Om de foretrækker et bestemt </w:t>
+      </w:r>
+      <w:proofErr w:type="spellStart"/>
+      <w:r>
+        <w:t>original-sprog</w:t>
+      </w:r>
+      <w:proofErr w:type="spellEnd"/>
     </w:p>
     <w:p>
       <w:pPr>
@@ -314,13 +355,19 @@
     </w:p>
     <w:p>
       <w:r>
-        <w:t xml:space="preserve">Vi vil bruge SQLite da appen </w:t>
+        <w:t xml:space="preserve">Vi vil bruge </w:t>
+      </w:r>
+      <w:proofErr w:type="spellStart"/>
+      <w:r>
+        <w:t>SQLite</w:t>
+      </w:r>
+      <w:proofErr w:type="spellEnd"/>
+      <w:r>
+        <w:t xml:space="preserve"> da appen </w:t>
       </w:r>
       <w:r>
         <w:t>ikke skal udgives rigtigt og der er derfor ingen grund til at opsætte en ekstern database server.</w:t>
       </w:r>
-      <w:bookmarkStart w:id="0" w:name="_GoBack"/>
-      <w:bookmarkEnd w:id="0"/>
     </w:p>
     <w:sectPr>
       <w:pgSz w:w="11906" w:h="16838"/>

</xml_diff>

<commit_message>
Editet bingeflix.docx to include ER-diagram
</commit_message>
<xml_diff>
--- a/design/bingeflix.docx
+++ b/design/bingeflix.docx
@@ -158,12 +158,7 @@
         </w:numPr>
       </w:pPr>
       <w:r>
-        <w:t>Aldersgr</w:t>
-      </w:r>
-      <w:bookmarkStart w:id="0" w:name="_GoBack"/>
-      <w:bookmarkEnd w:id="0"/>
-      <w:r>
-        <w:t>ænse</w:t>
+        <w:t>Aldersgrænse</w:t>
       </w:r>
     </w:p>
     <w:p>
@@ -328,12 +323,25 @@
         <w:pStyle w:val="Overskrift1"/>
       </w:pPr>
       <w:r>
+        <w:lastRenderedPageBreak/>
         <w:t>Funktionalitet</w:t>
       </w:r>
     </w:p>
     <w:p>
       <w:r>
-        <w:t>Appens funktionalitet består af to dele. Brugeren kan enten vælge at få forslag baseret på deres valgte præferencer, eller en ”overrask mig” funktion hvor man kan udforske nye genre man normalt ikke ser.</w:t>
+        <w:t xml:space="preserve">Appens funktionalitet består af to dele. Brugeren kan enten vælge at få forslag baseret på deres valgte præferencer, </w:t>
+      </w:r>
+      <w:r>
+        <w:t xml:space="preserve">i p2 </w:t>
+      </w:r>
+      <w:r>
+        <w:t xml:space="preserve">eller </w:t>
+      </w:r>
+      <w:r>
+        <w:t xml:space="preserve">senere tilføjes </w:t>
+      </w:r>
+      <w:r>
+        <w:t>en ”overrask mig” funktion hvor man kan udforske nye genre man normalt ikke ser.</w:t>
       </w:r>
     </w:p>
     <w:p>
@@ -341,7 +349,6 @@
         <w:pStyle w:val="Overskrift1"/>
       </w:pPr>
       <w:r>
-        <w:lastRenderedPageBreak/>
         <w:t>Teknologi</w:t>
       </w:r>
     </w:p>
@@ -369,6 +376,58 @@
         <w:t>ikke skal udgives rigtigt og der er derfor ingen grund til at opsætte en ekstern database server.</w:t>
       </w:r>
     </w:p>
+    <w:p>
+      <w:pPr>
+        <w:pStyle w:val="Overskrift1"/>
+      </w:pPr>
+      <w:r>
+        <w:t>ER diagram</w:t>
+      </w:r>
+    </w:p>
+    <w:p>
+      <w:r>
+        <w:rPr>
+          <w:noProof/>
+        </w:rPr>
+        <w:drawing>
+          <wp:inline distT="0" distB="0" distL="0" distR="0" wp14:anchorId="741E8A1E" wp14:editId="52A5866D">
+            <wp:extent cx="5381625" cy="3429000"/>
+            <wp:effectExtent l="0" t="0" r="9525" b="0"/>
+            <wp:docPr id="1" name="Billede 1"/>
+            <wp:cNvGraphicFramePr>
+              <a:graphicFrameLocks xmlns:a="http://schemas.openxmlformats.org/drawingml/2006/main" noChangeAspect="1"/>
+            </wp:cNvGraphicFramePr>
+            <a:graphic xmlns:a="http://schemas.openxmlformats.org/drawingml/2006/main">
+              <a:graphicData uri="http://schemas.openxmlformats.org/drawingml/2006/picture">
+                <pic:pic xmlns:pic="http://schemas.openxmlformats.org/drawingml/2006/picture">
+                  <pic:nvPicPr>
+                    <pic:cNvPr id="1" name=""/>
+                    <pic:cNvPicPr/>
+                  </pic:nvPicPr>
+                  <pic:blipFill>
+                    <a:blip r:embed="rId5"/>
+                    <a:stretch>
+                      <a:fillRect/>
+                    </a:stretch>
+                  </pic:blipFill>
+                  <pic:spPr>
+                    <a:xfrm>
+                      <a:off x="0" y="0"/>
+                      <a:ext cx="5381625" cy="3429000"/>
+                    </a:xfrm>
+                    <a:prstGeom prst="rect">
+                      <a:avLst/>
+                    </a:prstGeom>
+                  </pic:spPr>
+                </pic:pic>
+              </a:graphicData>
+            </a:graphic>
+          </wp:inline>
+        </w:drawing>
+      </w:r>
+    </w:p>
+    <w:p/>
+    <w:p/>
     <w:sectPr>
       <w:pgSz w:w="11906" w:h="16838"/>
       <w:pgMar w:top="1701" w:right="1134" w:bottom="1701" w:left="1134" w:header="708" w:footer="708" w:gutter="0"/>
@@ -516,7 +575,7 @@
       </w:pPr>
     </w:pPrDefault>
   </w:docDefaults>
-  <w:latentStyles w:defLockedState="0" w:defUIPriority="99" w:defSemiHidden="0" w:defUnhideWhenUsed="0" w:defQFormat="0" w:count="377">
+  <w:latentStyles w:defLockedState="0" w:defUIPriority="99" w:defSemiHidden="0" w:defUnhideWhenUsed="0" w:defQFormat="0" w:count="376">
     <w:lsdException w:name="Normal" w:uiPriority="0" w:qFormat="1"/>
     <w:lsdException w:name="heading 1" w:uiPriority="9" w:qFormat="1"/>
     <w:lsdException w:name="heading 2" w:semiHidden="1" w:uiPriority="9" w:unhideWhenUsed="1" w:qFormat="1"/>
@@ -893,7 +952,6 @@
     <w:lsdException w:name="Hashtag" w:semiHidden="1" w:unhideWhenUsed="1"/>
     <w:lsdException w:name="Unresolved Mention" w:semiHidden="1" w:unhideWhenUsed="1"/>
     <w:lsdException w:name="Smart Link" w:semiHidden="1" w:unhideWhenUsed="1"/>
-    <w:lsdException w:name="Smart Link Error" w:semiHidden="1" w:unhideWhenUsed="1"/>
   </w:latentStyles>
   <w:style w:type="paragraph" w:default="1" w:styleId="Normal">
     <w:name w:val="Normal"/>

</xml_diff>